<commit_message>
teste de alteração de docs dentro do repositorio Git
</commit_message>
<xml_diff>
--- a/PosEAD/Disciplinas/1 - Engenharia de Software/Modelo de Desenvolvimento Ágil SCRUM.docx
+++ b/PosEAD/Disciplinas/1 - Engenharia de Software/Modelo de Desenvolvimento Ágil SCRUM.docx
@@ -55,8 +55,6 @@
           <w:lang w:eastAsia="pt-BR"/>
         </w:rPr>
       </w:pPr>
-      <w:bookmarkStart w:id="0" w:name="_GoBack"/>
-      <w:bookmarkEnd w:id="0"/>
     </w:p>
     <w:p>
       <w:pPr>
@@ -8360,7 +8358,13 @@
         <w:t> (PDF)</w:t>
       </w:r>
     </w:p>
-    <w:p/>
+    <w:p>
+      <w:r>
+        <w:t>.</w:t>
+      </w:r>
+      <w:bookmarkStart w:id="0" w:name="_GoBack"/>
+      <w:bookmarkEnd w:id="0"/>
+    </w:p>
     <w:sectPr>
       <w:pgSz w:w="11906" w:h="16838"/>
       <w:pgMar w:top="720" w:right="720" w:bottom="720" w:left="720" w:header="708" w:footer="708" w:gutter="0"/>

</xml_diff>